<commit_message>
Stand der Forschung am MiMed fertig
</commit_message>
<xml_diff>
--- a/Ausarbeitung_EugenGross.docx
+++ b/Ausarbeitung_EugenGross.docx
@@ -216,7 +216,7 @@
           <w:numId w:val="0"/>
         </w:numPr>
       </w:pPr>
-      <w:bookmarkStart w:id="3" w:name="_Toc379660513"/>
+      <w:bookmarkStart w:id="3" w:name="_Toc379842025"/>
       <w:r>
         <w:lastRenderedPageBreak/>
         <w:t>Ehrenwörtliche Erklärung</w:t>
@@ -319,7 +319,7 @@
         </w:rPr>
       </w:pPr>
       <w:bookmarkStart w:id="4" w:name="_Ref208631581"/>
-      <w:bookmarkStart w:id="5" w:name="_Toc379660514"/>
+      <w:bookmarkStart w:id="5" w:name="_Toc379842026"/>
       <w:r>
         <w:rPr>
           <w:sz w:val="24"/>
@@ -372,7 +372,7 @@
         </w:rPr>
         <w:fldChar w:fldCharType="separate"/>
       </w:r>
-      <w:hyperlink w:anchor="_Toc379660513" w:history="1">
+      <w:hyperlink w:anchor="_Toc379842025" w:history="1">
         <w:r>
           <w:rPr>
             <w:rStyle w:val="Hyperlink"/>
@@ -399,7 +399,7 @@
             <w:noProof/>
             <w:webHidden/>
           </w:rPr>
-          <w:instrText xml:space="preserve"> PAGEREF _Toc379660513 \h </w:instrText>
+          <w:instrText xml:space="preserve"> PAGEREF _Toc379842025 \h </w:instrText>
         </w:r>
         <w:r>
           <w:rPr>
@@ -441,7 +441,7 @@
           <w:szCs w:val="22"/>
         </w:rPr>
       </w:pPr>
-      <w:hyperlink w:anchor="_Toc379660514" w:history="1">
+      <w:hyperlink w:anchor="_Toc379842026" w:history="1">
         <w:r>
           <w:rPr>
             <w:rStyle w:val="Hyperlink"/>
@@ -468,7 +468,7 @@
             <w:noProof/>
             <w:webHidden/>
           </w:rPr>
-          <w:instrText xml:space="preserve"> PAGEREF _Toc379660514 \h </w:instrText>
+          <w:instrText xml:space="preserve"> PAGEREF _Toc379842026 \h </w:instrText>
         </w:r>
         <w:r>
           <w:rPr>
@@ -510,7 +510,7 @@
           <w:szCs w:val="22"/>
         </w:rPr>
       </w:pPr>
-      <w:hyperlink w:anchor="_Toc379660515" w:history="1">
+      <w:hyperlink w:anchor="_Toc379842027" w:history="1">
         <w:r>
           <w:rPr>
             <w:rStyle w:val="Hyperlink"/>
@@ -554,7 +554,7 @@
             <w:noProof/>
             <w:webHidden/>
           </w:rPr>
-          <w:instrText xml:space="preserve"> PAGEREF _Toc379660515 \h </w:instrText>
+          <w:instrText xml:space="preserve"> PAGEREF _Toc379842027 \h </w:instrText>
         </w:r>
         <w:r>
           <w:rPr>
@@ -595,7 +595,7 @@
           <w:szCs w:val="22"/>
         </w:rPr>
       </w:pPr>
-      <w:hyperlink w:anchor="_Toc379660516" w:history="1">
+      <w:hyperlink w:anchor="_Toc379842028" w:history="1">
         <w:r>
           <w:rPr>
             <w:rStyle w:val="Hyperlink"/>
@@ -639,7 +639,7 @@
             <w:noProof/>
             <w:webHidden/>
           </w:rPr>
-          <w:instrText xml:space="preserve"> PAGEREF _Toc379660516 \h </w:instrText>
+          <w:instrText xml:space="preserve"> PAGEREF _Toc379842028 \h </w:instrText>
         </w:r>
         <w:r>
           <w:rPr>
@@ -680,7 +680,7 @@
           <w:szCs w:val="22"/>
         </w:rPr>
       </w:pPr>
-      <w:hyperlink w:anchor="_Toc379660517" w:history="1">
+      <w:hyperlink w:anchor="_Toc379842029" w:history="1">
         <w:r>
           <w:rPr>
             <w:rStyle w:val="Hyperlink"/>
@@ -703,7 +703,7 @@
             <w:rStyle w:val="Hyperlink"/>
             <w:noProof/>
           </w:rPr>
-          <w:t>Stand der Forschung</w:t>
+          <w:t>Stand der Technik</w:t>
         </w:r>
         <w:r>
           <w:rPr>
@@ -724,7 +724,7 @@
             <w:noProof/>
             <w:webHidden/>
           </w:rPr>
-          <w:instrText xml:space="preserve"> PAGEREF _Toc379660517 \h </w:instrText>
+          <w:instrText xml:space="preserve"> PAGEREF _Toc379842029 \h </w:instrText>
         </w:r>
         <w:r>
           <w:rPr>
@@ -745,6 +745,180 @@
             <w:webHidden/>
           </w:rPr>
           <w:t>3</w:t>
+        </w:r>
+        <w:r>
+          <w:rPr>
+            <w:noProof/>
+            <w:webHidden/>
+          </w:rPr>
+          <w:fldChar w:fldCharType="end"/>
+        </w:r>
+      </w:hyperlink>
+    </w:p>
+    <w:p>
+      <w:pPr>
+        <w:pStyle w:val="Verzeichnis3"/>
+        <w:rPr>
+          <w:rFonts w:asciiTheme="minorHAnsi" w:eastAsiaTheme="minorEastAsia" w:hAnsiTheme="minorHAnsi" w:cstheme="minorBidi"/>
+          <w:iCs w:val="0"/>
+          <w:noProof/>
+          <w:sz w:val="22"/>
+          <w:szCs w:val="22"/>
+        </w:rPr>
+      </w:pPr>
+      <w:hyperlink w:anchor="_Toc379842030" w:history="1">
+        <w:r>
+          <w:rPr>
+            <w:rStyle w:val="Hyperlink"/>
+            <w:rFonts w:ascii="Times New Roman" w:hAnsi="Times New Roman"/>
+            <w:noProof/>
+          </w:rPr>
+          <w:t>1.2.1</w:t>
+        </w:r>
+        <w:r>
+          <w:rPr>
+            <w:rFonts w:asciiTheme="minorHAnsi" w:eastAsiaTheme="minorEastAsia" w:hAnsiTheme="minorHAnsi" w:cstheme="minorBidi"/>
+            <w:iCs w:val="0"/>
+            <w:noProof/>
+            <w:sz w:val="22"/>
+            <w:szCs w:val="22"/>
+          </w:rPr>
+          <w:tab/>
+        </w:r>
+        <w:r>
+          <w:rPr>
+            <w:rStyle w:val="Hyperlink"/>
+            <w:noProof/>
+          </w:rPr>
+          <w:t>Aktuelle Steuerungsmethode in der Rhinoskopie mit dem flexiblen Endoskop</w:t>
+        </w:r>
+        <w:r>
+          <w:rPr>
+            <w:noProof/>
+            <w:webHidden/>
+          </w:rPr>
+          <w:tab/>
+        </w:r>
+        <w:r>
+          <w:rPr>
+            <w:noProof/>
+            <w:webHidden/>
+          </w:rPr>
+          <w:fldChar w:fldCharType="begin"/>
+        </w:r>
+        <w:r>
+          <w:rPr>
+            <w:noProof/>
+            <w:webHidden/>
+          </w:rPr>
+          <w:instrText xml:space="preserve"> PAGEREF _Toc379842030 \h </w:instrText>
+        </w:r>
+        <w:r>
+          <w:rPr>
+            <w:noProof/>
+            <w:webHidden/>
+          </w:rPr>
+        </w:r>
+        <w:r>
+          <w:rPr>
+            <w:noProof/>
+            <w:webHidden/>
+          </w:rPr>
+          <w:fldChar w:fldCharType="separate"/>
+        </w:r>
+        <w:r>
+          <w:rPr>
+            <w:noProof/>
+            <w:webHidden/>
+          </w:rPr>
+          <w:t>3</w:t>
+        </w:r>
+        <w:r>
+          <w:rPr>
+            <w:noProof/>
+            <w:webHidden/>
+          </w:rPr>
+          <w:fldChar w:fldCharType="end"/>
+        </w:r>
+      </w:hyperlink>
+    </w:p>
+    <w:p>
+      <w:pPr>
+        <w:pStyle w:val="Verzeichnis3"/>
+        <w:rPr>
+          <w:rFonts w:asciiTheme="minorHAnsi" w:eastAsiaTheme="minorEastAsia" w:hAnsiTheme="minorHAnsi" w:cstheme="minorBidi"/>
+          <w:iCs w:val="0"/>
+          <w:noProof/>
+          <w:sz w:val="22"/>
+          <w:szCs w:val="22"/>
+        </w:rPr>
+      </w:pPr>
+      <w:hyperlink w:anchor="_Toc379842031" w:history="1">
+        <w:r>
+          <w:rPr>
+            <w:rStyle w:val="Hyperlink"/>
+            <w:rFonts w:ascii="Times New Roman" w:hAnsi="Times New Roman"/>
+            <w:noProof/>
+          </w:rPr>
+          <w:t>1.2.2</w:t>
+        </w:r>
+        <w:r>
+          <w:rPr>
+            <w:rFonts w:asciiTheme="minorHAnsi" w:eastAsiaTheme="minorEastAsia" w:hAnsiTheme="minorHAnsi" w:cstheme="minorBidi"/>
+            <w:iCs w:val="0"/>
+            <w:noProof/>
+            <w:sz w:val="22"/>
+            <w:szCs w:val="22"/>
+          </w:rPr>
+          <w:tab/>
+        </w:r>
+        <w:r>
+          <w:rPr>
+            <w:rStyle w:val="Hyperlink"/>
+            <w:noProof/>
+          </w:rPr>
+          <w:t>Nachteile des Stand der Technik</w:t>
+        </w:r>
+        <w:r>
+          <w:rPr>
+            <w:noProof/>
+            <w:webHidden/>
+          </w:rPr>
+          <w:tab/>
+        </w:r>
+        <w:r>
+          <w:rPr>
+            <w:noProof/>
+            <w:webHidden/>
+          </w:rPr>
+          <w:fldChar w:fldCharType="begin"/>
+        </w:r>
+        <w:r>
+          <w:rPr>
+            <w:noProof/>
+            <w:webHidden/>
+          </w:rPr>
+          <w:instrText xml:space="preserve"> PAGEREF _Toc379842031 \h </w:instrText>
+        </w:r>
+        <w:r>
+          <w:rPr>
+            <w:noProof/>
+            <w:webHidden/>
+          </w:rPr>
+        </w:r>
+        <w:r>
+          <w:rPr>
+            <w:noProof/>
+            <w:webHidden/>
+          </w:rPr>
+          <w:fldChar w:fldCharType="separate"/>
+        </w:r>
+        <w:r>
+          <w:rPr>
+            <w:noProof/>
+            <w:webHidden/>
+          </w:rPr>
+          <w:t>4</w:t>
         </w:r>
         <w:r>
           <w:rPr>
@@ -765,7 +939,7 @@
           <w:szCs w:val="22"/>
         </w:rPr>
       </w:pPr>
-      <w:hyperlink w:anchor="_Toc379660518" w:history="1">
+      <w:hyperlink w:anchor="_Toc379842032" w:history="1">
         <w:r>
           <w:rPr>
             <w:rStyle w:val="Hyperlink"/>
@@ -788,7 +962,21 @@
             <w:rStyle w:val="Hyperlink"/>
             <w:noProof/>
           </w:rPr>
-          <w:t>Nachteile des Stand der Technik</w:t>
+          <w:t>Stand de</w:t>
+        </w:r>
+        <w:r>
+          <w:rPr>
+            <w:rStyle w:val="Hyperlink"/>
+            <w:noProof/>
+          </w:rPr>
+          <w:t>r</w:t>
+        </w:r>
+        <w:r>
+          <w:rPr>
+            <w:rStyle w:val="Hyperlink"/>
+            <w:noProof/>
+          </w:rPr>
+          <w:t xml:space="preserve"> Forschung</w:t>
         </w:r>
         <w:r>
           <w:rPr>
@@ -809,7 +997,7 @@
             <w:noProof/>
             <w:webHidden/>
           </w:rPr>
-          <w:instrText xml:space="preserve"> PAGEREF _Toc379660518 \h </w:instrText>
+          <w:instrText xml:space="preserve"> PAGEREF _Toc379842032 \h </w:instrText>
         </w:r>
         <w:r>
           <w:rPr>
@@ -829,7 +1017,7 @@
             <w:noProof/>
             <w:webHidden/>
           </w:rPr>
-          <w:t>3</w:t>
+          <w:t>5</w:t>
         </w:r>
         <w:r>
           <w:rPr>
@@ -842,26 +1030,28 @@
     </w:p>
     <w:p>
       <w:pPr>
-        <w:pStyle w:val="Verzeichnis2"/>
+        <w:pStyle w:val="Verzeichnis3"/>
         <w:rPr>
           <w:rFonts w:asciiTheme="minorHAnsi" w:eastAsiaTheme="minorEastAsia" w:hAnsiTheme="minorHAnsi" w:cstheme="minorBidi"/>
+          <w:iCs w:val="0"/>
           <w:noProof/>
           <w:sz w:val="22"/>
           <w:szCs w:val="22"/>
         </w:rPr>
       </w:pPr>
-      <w:hyperlink w:anchor="_Toc379660519" w:history="1">
+      <w:hyperlink w:anchor="_Toc379842033" w:history="1">
         <w:r>
           <w:rPr>
             <w:rStyle w:val="Hyperlink"/>
             <w:rFonts w:ascii="Times New Roman" w:hAnsi="Times New Roman"/>
             <w:noProof/>
           </w:rPr>
-          <w:t>1.4</w:t>
+          <w:t>1.3.1</w:t>
         </w:r>
         <w:r>
           <w:rPr>
             <w:rFonts w:asciiTheme="minorHAnsi" w:eastAsiaTheme="minorEastAsia" w:hAnsiTheme="minorHAnsi" w:cstheme="minorBidi"/>
+            <w:iCs w:val="0"/>
             <w:noProof/>
             <w:sz w:val="22"/>
             <w:szCs w:val="22"/>
@@ -873,7 +1063,7 @@
             <w:rStyle w:val="Hyperlink"/>
             <w:noProof/>
           </w:rPr>
-          <w:t>Verbesserungspotential am Stand der Forschung</w:t>
+          <w:t>Stand der Forschung am MIMED Lehrstuhl</w:t>
         </w:r>
         <w:r>
           <w:rPr>
@@ -894,7 +1084,7 @@
             <w:noProof/>
             <w:webHidden/>
           </w:rPr>
-          <w:instrText xml:space="preserve"> PAGEREF _Toc379660519 \h </w:instrText>
+          <w:instrText xml:space="preserve"> PAGEREF _Toc379842033 \h </w:instrText>
         </w:r>
         <w:r>
           <w:rPr>
@@ -914,7 +1104,181 @@
             <w:noProof/>
             <w:webHidden/>
           </w:rPr>
-          <w:t>3</w:t>
+          <w:t>5</w:t>
+        </w:r>
+        <w:r>
+          <w:rPr>
+            <w:noProof/>
+            <w:webHidden/>
+          </w:rPr>
+          <w:fldChar w:fldCharType="end"/>
+        </w:r>
+      </w:hyperlink>
+    </w:p>
+    <w:p>
+      <w:pPr>
+        <w:pStyle w:val="Verzeichnis3"/>
+        <w:rPr>
+          <w:rFonts w:asciiTheme="minorHAnsi" w:eastAsiaTheme="minorEastAsia" w:hAnsiTheme="minorHAnsi" w:cstheme="minorBidi"/>
+          <w:iCs w:val="0"/>
+          <w:noProof/>
+          <w:sz w:val="22"/>
+          <w:szCs w:val="22"/>
+        </w:rPr>
+      </w:pPr>
+      <w:hyperlink w:anchor="_Toc379842034" w:history="1">
+        <w:r>
+          <w:rPr>
+            <w:rStyle w:val="Hyperlink"/>
+            <w:rFonts w:ascii="Times New Roman" w:hAnsi="Times New Roman"/>
+            <w:noProof/>
+          </w:rPr>
+          <w:t>1.3.2</w:t>
+        </w:r>
+        <w:r>
+          <w:rPr>
+            <w:rFonts w:asciiTheme="minorHAnsi" w:eastAsiaTheme="minorEastAsia" w:hAnsiTheme="minorHAnsi" w:cstheme="minorBidi"/>
+            <w:iCs w:val="0"/>
+            <w:noProof/>
+            <w:sz w:val="22"/>
+            <w:szCs w:val="22"/>
+          </w:rPr>
+          <w:tab/>
+        </w:r>
+        <w:r>
+          <w:rPr>
+            <w:rStyle w:val="Hyperlink"/>
+            <w:noProof/>
+          </w:rPr>
+          <w:t>Forschungsprojekt 1</w:t>
+        </w:r>
+        <w:r>
+          <w:rPr>
+            <w:noProof/>
+            <w:webHidden/>
+          </w:rPr>
+          <w:tab/>
+        </w:r>
+        <w:r>
+          <w:rPr>
+            <w:noProof/>
+            <w:webHidden/>
+          </w:rPr>
+          <w:fldChar w:fldCharType="begin"/>
+        </w:r>
+        <w:r>
+          <w:rPr>
+            <w:noProof/>
+            <w:webHidden/>
+          </w:rPr>
+          <w:instrText xml:space="preserve"> PAGEREF _Toc379842034 \h </w:instrText>
+        </w:r>
+        <w:r>
+          <w:rPr>
+            <w:noProof/>
+            <w:webHidden/>
+          </w:rPr>
+        </w:r>
+        <w:r>
+          <w:rPr>
+            <w:noProof/>
+            <w:webHidden/>
+          </w:rPr>
+          <w:fldChar w:fldCharType="separate"/>
+        </w:r>
+        <w:r>
+          <w:rPr>
+            <w:noProof/>
+            <w:webHidden/>
+          </w:rPr>
+          <w:t>5</w:t>
+        </w:r>
+        <w:r>
+          <w:rPr>
+            <w:noProof/>
+            <w:webHidden/>
+          </w:rPr>
+          <w:fldChar w:fldCharType="end"/>
+        </w:r>
+      </w:hyperlink>
+    </w:p>
+    <w:p>
+      <w:pPr>
+        <w:pStyle w:val="Verzeichnis3"/>
+        <w:rPr>
+          <w:rFonts w:asciiTheme="minorHAnsi" w:eastAsiaTheme="minorEastAsia" w:hAnsiTheme="minorHAnsi" w:cstheme="minorBidi"/>
+          <w:iCs w:val="0"/>
+          <w:noProof/>
+          <w:sz w:val="22"/>
+          <w:szCs w:val="22"/>
+        </w:rPr>
+      </w:pPr>
+      <w:hyperlink w:anchor="_Toc379842035" w:history="1">
+        <w:r>
+          <w:rPr>
+            <w:rStyle w:val="Hyperlink"/>
+            <w:rFonts w:ascii="Times New Roman" w:hAnsi="Times New Roman"/>
+            <w:noProof/>
+          </w:rPr>
+          <w:t>1.3.3</w:t>
+        </w:r>
+        <w:r>
+          <w:rPr>
+            <w:rFonts w:asciiTheme="minorHAnsi" w:eastAsiaTheme="minorEastAsia" w:hAnsiTheme="minorHAnsi" w:cstheme="minorBidi"/>
+            <w:iCs w:val="0"/>
+            <w:noProof/>
+            <w:sz w:val="22"/>
+            <w:szCs w:val="22"/>
+          </w:rPr>
+          <w:tab/>
+        </w:r>
+        <w:r>
+          <w:rPr>
+            <w:rStyle w:val="Hyperlink"/>
+            <w:noProof/>
+          </w:rPr>
+          <w:t>Forschungsprojekt 2</w:t>
+        </w:r>
+        <w:r>
+          <w:rPr>
+            <w:noProof/>
+            <w:webHidden/>
+          </w:rPr>
+          <w:tab/>
+        </w:r>
+        <w:r>
+          <w:rPr>
+            <w:noProof/>
+            <w:webHidden/>
+          </w:rPr>
+          <w:fldChar w:fldCharType="begin"/>
+        </w:r>
+        <w:r>
+          <w:rPr>
+            <w:noProof/>
+            <w:webHidden/>
+          </w:rPr>
+          <w:instrText xml:space="preserve"> PAGEREF _Toc379842035 \h </w:instrText>
+        </w:r>
+        <w:r>
+          <w:rPr>
+            <w:noProof/>
+            <w:webHidden/>
+          </w:rPr>
+        </w:r>
+        <w:r>
+          <w:rPr>
+            <w:noProof/>
+            <w:webHidden/>
+          </w:rPr>
+          <w:fldChar w:fldCharType="separate"/>
+        </w:r>
+        <w:r>
+          <w:rPr>
+            <w:noProof/>
+            <w:webHidden/>
+          </w:rPr>
+          <w:t>5</w:t>
         </w:r>
         <w:r>
           <w:rPr>
@@ -936,7 +1300,7 @@
           <w:szCs w:val="22"/>
         </w:rPr>
       </w:pPr>
-      <w:hyperlink w:anchor="_Toc379660520" w:history="1">
+      <w:hyperlink w:anchor="_Toc379842036" w:history="1">
         <w:r>
           <w:rPr>
             <w:rStyle w:val="Hyperlink"/>
@@ -980,7 +1344,7 @@
             <w:noProof/>
             <w:webHidden/>
           </w:rPr>
-          <w:instrText xml:space="preserve"> PAGEREF _Toc379660520 \h </w:instrText>
+          <w:instrText xml:space="preserve"> PAGEREF _Toc379842036 \h </w:instrText>
         </w:r>
         <w:r>
           <w:rPr>
@@ -1000,7 +1364,7 @@
             <w:noProof/>
             <w:webHidden/>
           </w:rPr>
-          <w:t>3</w:t>
+          <w:t>5</w:t>
         </w:r>
         <w:r>
           <w:rPr>
@@ -1043,7 +1407,7 @@
       <w:bookmarkStart w:id="9" w:name="_Ref208631823"/>
       <w:bookmarkStart w:id="10" w:name="_Toc303174222"/>
       <w:bookmarkStart w:id="11" w:name="_Toc377588060"/>
-      <w:bookmarkStart w:id="12" w:name="_Toc379660515"/>
+      <w:bookmarkStart w:id="12" w:name="_Toc379842027"/>
       <w:bookmarkEnd w:id="6"/>
       <w:bookmarkEnd w:id="7"/>
       <w:r>
@@ -1142,7 +1506,7 @@
       <w:pPr>
         <w:pStyle w:val="berschrift2"/>
       </w:pPr>
-      <w:bookmarkStart w:id="13" w:name="_Toc379660516"/>
+      <w:bookmarkStart w:id="13" w:name="_Toc379842028"/>
       <w:r>
         <w:t>Anwendung</w:t>
       </w:r>
@@ -2213,111 +2577,1479 @@
         <w:pStyle w:val="berschrift2"/>
       </w:pPr>
       <w:bookmarkStart w:id="14" w:name="_Toc377588063"/>
-      <w:bookmarkStart w:id="15" w:name="_Toc379660517"/>
+      <w:bookmarkStart w:id="15" w:name="_Toc379842029"/>
       <w:r>
         <w:t xml:space="preserve">Stand der </w:t>
       </w:r>
       <w:bookmarkEnd w:id="14"/>
+      <w:r>
+        <w:t>Technik</w:t>
+      </w:r>
       <w:bookmarkEnd w:id="15"/>
-      <w:r>
-        <w:t>Technik</w:t>
+    </w:p>
+    <w:p>
+      <w:pPr>
+        <w:pStyle w:val="DAGMtext"/>
+      </w:pPr>
+      <w:r>
+        <w:t>In diesem Kapitel w</w:t>
+      </w:r>
+      <w:r>
+        <w:t>ird</w:t>
+      </w:r>
+      <w:r>
+        <w:t xml:space="preserve"> </w:t>
+      </w:r>
+      <w:r>
+        <w:t xml:space="preserve">zunächst </w:t>
+      </w:r>
+      <w:r>
+        <w:t xml:space="preserve">das zum jetzigen Stand der Technik </w:t>
+      </w:r>
+      <w:r>
+        <w:t xml:space="preserve">in der Rhinoskopie </w:t>
+      </w:r>
+      <w:r>
+        <w:t>ve</w:t>
+      </w:r>
+      <w:r>
+        <w:t>r</w:t>
+      </w:r>
+      <w:r>
+        <w:t>wendete Steuerung</w:t>
+      </w:r>
+      <w:r>
+        <w:t>s</w:t>
+      </w:r>
+      <w:r>
+        <w:t xml:space="preserve">konzept des flexiblen Endoskops </w:t>
+      </w:r>
+      <w:r>
+        <w:t>vorgestellt. Im Anschluss werden dessen Nachteile b</w:t>
+      </w:r>
+      <w:r>
+        <w:t>e</w:t>
+      </w:r>
+      <w:r>
+        <w:t>schrieben</w:t>
+      </w:r>
+      <w:r>
+        <w:t>.</w:t>
       </w:r>
     </w:p>
     <w:p>
       <w:pPr>
         <w:pStyle w:val="berschrift3"/>
       </w:pPr>
+      <w:bookmarkStart w:id="16" w:name="_Toc379842030"/>
       <w:r>
         <w:t>Aktuelle Steuerungsmethode</w:t>
       </w:r>
+      <w:r>
+        <w:t xml:space="preserve"> in der Rhinoskopie mit dem flexiblen Endoskop</w:t>
+      </w:r>
+      <w:bookmarkEnd w:id="16"/>
+    </w:p>
+    <w:p>
+      <w:pPr>
+        <w:pStyle w:val="DAGMtext"/>
+      </w:pPr>
+      <w:r>
+        <w:t>Bei dem in dieser Studienarbeit verwendete</w:t>
+      </w:r>
+      <w:r>
+        <w:t>n</w:t>
+      </w:r>
+      <w:r>
+        <w:t xml:space="preserve"> En</w:t>
+      </w:r>
+      <w:r>
+        <w:t xml:space="preserve">doskop handelt es sich um das Modell </w:t>
+      </w:r>
+      <w:r>
+        <w:rPr>
+          <w:color w:val="FF0000"/>
+        </w:rPr>
+        <w:t>11101RP2</w:t>
+      </w:r>
+      <w:r>
+        <w:t xml:space="preserve"> der Firma </w:t>
+      </w:r>
+      <w:r>
+        <w:rPr>
+          <w:i/>
+        </w:rPr>
+        <w:t>Karl Storz</w:t>
+      </w:r>
+      <w:r>
+        <w:t>.</w:t>
+      </w:r>
+      <w:r>
+        <w:t xml:space="preserve"> Dessen vier wesentliche Bestandteile sind der 30</w:t>
+      </w:r>
+      <w:r>
+        <w:t xml:space="preserve"> </w:t>
+      </w:r>
+      <w:r>
+        <w:t>cm la</w:t>
+      </w:r>
+      <w:r>
+        <w:t>n</w:t>
+      </w:r>
+      <w:r>
+        <w:t>ge flexible Schaft, das 3</w:t>
+      </w:r>
+      <w:r>
+        <w:t xml:space="preserve"> </w:t>
+      </w:r>
+      <w:r>
+        <w:t>cm lange distale Ende, der Daumenhebel und das Rad zur Fokuseinste</w:t>
+      </w:r>
+      <w:r>
+        <w:t>l</w:t>
+      </w:r>
+      <w:r>
+        <w:t>lung.</w:t>
+      </w:r>
+      <w:r>
+        <w:t xml:space="preserve"> </w:t>
+      </w:r>
+      <w:r>
+        <w:t>Im Inneren des flexiblen Schafts befinden sich biegsam</w:t>
+      </w:r>
+      <w:r>
+        <w:t>e</w:t>
+      </w:r>
+      <w:r>
+        <w:t xml:space="preserve"> Glasfaserlei</w:t>
+      </w:r>
+      <w:r>
+        <w:t>tungen, von denen ein Teil bei angeschlossener Lichtque</w:t>
+      </w:r>
+      <w:r>
+        <w:t>l</w:t>
+      </w:r>
+      <w:r>
+        <w:t xml:space="preserve">le der Belichtung des Untersuchungsraums dient. Der andere Teil </w:t>
+      </w:r>
+      <w:r>
+        <w:t>überträgt das Bild zum Visier, das dem Arzt die Inspizierung des Untersuchung</w:t>
+      </w:r>
+      <w:r>
+        <w:t>s</w:t>
+      </w:r>
+      <w:r>
+        <w:t xml:space="preserve">raums ermöglicht. Alternativ kann auf dem Visier eine Kamera angebracht werden, </w:t>
+      </w:r>
+      <w:r>
+        <w:t>deren Bilddaten zur Visualisierung oder Weite</w:t>
+      </w:r>
+      <w:r>
+        <w:t>r</w:t>
+      </w:r>
+      <w:r>
+        <w:t>verarbeitung genutzt werden können. Da der flexible Schaft einen Durchmesser von nur 3 mm besitzt, eignet sich dieses Modell sehr gut für die Rhinoskopie.</w:t>
+      </w:r>
+      <w:r>
+        <w:t xml:space="preserve"> Die Lage des distalen Endes kann von der bedienenden Person in drei Freiheit</w:t>
+      </w:r>
+      <w:r>
+        <w:t>s</w:t>
+      </w:r>
+      <w:r>
+        <w:t>graden verändert werden. Die Rotation und Translation wird dabei mit der Hand ausg</w:t>
+      </w:r>
+      <w:r>
+        <w:t>e</w:t>
+      </w:r>
+      <w:r>
+        <w:t>führt. Die Biegung des distalen Endes erfolgt durch Betätigung des Daumenhebels</w:t>
+      </w:r>
+      <w:r>
+        <w:t xml:space="preserve"> (siehe Abb. 1.4)</w:t>
+      </w:r>
+      <w:r>
+        <w:t>.</w:t>
+      </w:r>
+    </w:p>
+    <w:p>
+      <w:pPr>
+        <w:pStyle w:val="DAGMtext"/>
+        <w:keepNext/>
+        <w:jc w:val="center"/>
+      </w:pPr>
+      <w:r>
+        <w:rPr>
+          <w:noProof/>
+        </w:rPr>
+        <w:drawing>
+          <wp:inline distT="0" distB="0" distL="0" distR="0">
+            <wp:extent cx="5720080" cy="2700655"/>
+            <wp:effectExtent l="19050" t="0" r="0" b="0"/>
+            <wp:docPr id="4" name="Bild 4" descr="C:\Users\Lenovo\Documents\Studienarbeit\Endoskop.png"/>
+            <wp:cNvGraphicFramePr>
+              <a:graphicFrameLocks xmlns:a="http://schemas.openxmlformats.org/drawingml/2006/main" noChangeAspect="1"/>
+            </wp:cNvGraphicFramePr>
+            <a:graphic xmlns:a="http://schemas.openxmlformats.org/drawingml/2006/main">
+              <a:graphicData uri="http://schemas.openxmlformats.org/drawingml/2006/picture">
+                <pic:pic xmlns:pic="http://schemas.openxmlformats.org/drawingml/2006/picture">
+                  <pic:nvPicPr>
+                    <pic:cNvPr id="0" name="Picture 4" descr="C:\Users\Lenovo\Documents\Studienarbeit\Endoskop.png"/>
+                    <pic:cNvPicPr>
+                      <a:picLocks noChangeAspect="1" noChangeArrowheads="1"/>
+                    </pic:cNvPicPr>
+                  </pic:nvPicPr>
+                  <pic:blipFill>
+                    <a:blip r:embed="rId16"/>
+                    <a:srcRect/>
+                    <a:stretch>
+                      <a:fillRect/>
+                    </a:stretch>
+                  </pic:blipFill>
+                  <pic:spPr bwMode="auto">
+                    <a:xfrm>
+                      <a:off x="0" y="0"/>
+                      <a:ext cx="5720080" cy="2700655"/>
+                    </a:xfrm>
+                    <a:prstGeom prst="rect">
+                      <a:avLst/>
+                    </a:prstGeom>
+                    <a:noFill/>
+                    <a:ln w="9525">
+                      <a:noFill/>
+                      <a:miter lim="800000"/>
+                      <a:headEnd/>
+                      <a:tailEnd/>
+                    </a:ln>
+                  </pic:spPr>
+                </pic:pic>
+              </a:graphicData>
+            </a:graphic>
+          </wp:inline>
+        </w:drawing>
+      </w:r>
+    </w:p>
+    <w:p>
+      <w:pPr>
+        <w:pStyle w:val="Beschriftung"/>
+        <w:ind w:left="709" w:hanging="709"/>
+        <w:jc w:val="left"/>
+        <w:rPr>
+          <w:b w:val="0"/>
+          <w:color w:val="auto"/>
+          <w:sz w:val="24"/>
+          <w:szCs w:val="24"/>
+        </w:rPr>
+      </w:pPr>
+      <w:r>
+        <w:rPr>
+          <w:b w:val="0"/>
+          <w:color w:val="auto"/>
+          <w:sz w:val="22"/>
+          <w:szCs w:val="22"/>
+        </w:rPr>
+        <w:t xml:space="preserve">Abbildung </w:t>
+      </w:r>
+      <w:r>
+        <w:rPr>
+          <w:b w:val="0"/>
+          <w:color w:val="auto"/>
+          <w:sz w:val="22"/>
+          <w:szCs w:val="22"/>
+        </w:rPr>
+        <w:fldChar w:fldCharType="begin"/>
+      </w:r>
+      <w:r>
+        <w:rPr>
+          <w:b w:val="0"/>
+          <w:color w:val="auto"/>
+          <w:sz w:val="22"/>
+          <w:szCs w:val="22"/>
+        </w:rPr>
+        <w:instrText xml:space="preserve"> STYLEREF 1 \s </w:instrText>
+      </w:r>
+      <w:r>
+        <w:rPr>
+          <w:b w:val="0"/>
+          <w:color w:val="auto"/>
+          <w:sz w:val="22"/>
+          <w:szCs w:val="22"/>
+        </w:rPr>
+        <w:fldChar w:fldCharType="separate"/>
+      </w:r>
+      <w:r>
+        <w:rPr>
+          <w:b w:val="0"/>
+          <w:noProof/>
+          <w:color w:val="auto"/>
+          <w:sz w:val="22"/>
+          <w:szCs w:val="22"/>
+        </w:rPr>
+        <w:t>1</w:t>
+      </w:r>
+      <w:r>
+        <w:rPr>
+          <w:b w:val="0"/>
+          <w:color w:val="auto"/>
+          <w:sz w:val="22"/>
+          <w:szCs w:val="22"/>
+        </w:rPr>
+        <w:fldChar w:fldCharType="end"/>
+      </w:r>
+      <w:r>
+        <w:rPr>
+          <w:b w:val="0"/>
+          <w:color w:val="auto"/>
+          <w:sz w:val="22"/>
+          <w:szCs w:val="22"/>
+        </w:rPr>
+        <w:t>.</w:t>
+      </w:r>
+      <w:r>
+        <w:rPr>
+          <w:b w:val="0"/>
+          <w:color w:val="auto"/>
+          <w:sz w:val="22"/>
+          <w:szCs w:val="22"/>
+        </w:rPr>
+        <w:fldChar w:fldCharType="begin"/>
+      </w:r>
+      <w:r>
+        <w:rPr>
+          <w:b w:val="0"/>
+          <w:color w:val="auto"/>
+          <w:sz w:val="22"/>
+          <w:szCs w:val="22"/>
+        </w:rPr>
+        <w:instrText xml:space="preserve"> SEQ Abbildung \* ARABIC \s 1 </w:instrText>
+      </w:r>
+      <w:r>
+        <w:rPr>
+          <w:b w:val="0"/>
+          <w:color w:val="auto"/>
+          <w:sz w:val="22"/>
+          <w:szCs w:val="22"/>
+        </w:rPr>
+        <w:fldChar w:fldCharType="separate"/>
+      </w:r>
+      <w:r>
+        <w:rPr>
+          <w:b w:val="0"/>
+          <w:noProof/>
+          <w:color w:val="auto"/>
+          <w:sz w:val="22"/>
+          <w:szCs w:val="22"/>
+        </w:rPr>
+        <w:t>4</w:t>
+      </w:r>
+      <w:r>
+        <w:rPr>
+          <w:b w:val="0"/>
+          <w:color w:val="auto"/>
+          <w:sz w:val="22"/>
+          <w:szCs w:val="22"/>
+        </w:rPr>
+        <w:fldChar w:fldCharType="end"/>
+      </w:r>
+      <w:r>
+        <w:rPr>
+          <w:b w:val="0"/>
+          <w:color w:val="auto"/>
+          <w:sz w:val="22"/>
+          <w:szCs w:val="22"/>
+        </w:rPr>
+        <w:t xml:space="preserve"> Steuerungsmöglichkeiten der drei Freiheitsgrade (© MiMed 2011). (1) Bi</w:t>
+      </w:r>
+      <w:r>
+        <w:rPr>
+          <w:b w:val="0"/>
+          <w:color w:val="auto"/>
+          <w:sz w:val="22"/>
+          <w:szCs w:val="22"/>
+        </w:rPr>
+        <w:t>e</w:t>
+      </w:r>
+      <w:r>
+        <w:rPr>
+          <w:b w:val="0"/>
+          <w:color w:val="auto"/>
+          <w:sz w:val="22"/>
+          <w:szCs w:val="22"/>
+        </w:rPr>
+        <w:t>gung des distalen Endes, (2) Rot</w:t>
+      </w:r>
+      <w:r>
+        <w:rPr>
+          <w:b w:val="0"/>
+          <w:color w:val="auto"/>
+          <w:sz w:val="22"/>
+          <w:szCs w:val="22"/>
+        </w:rPr>
+        <w:t>a</w:t>
+      </w:r>
+      <w:r>
+        <w:rPr>
+          <w:b w:val="0"/>
+          <w:color w:val="auto"/>
+          <w:sz w:val="22"/>
+          <w:szCs w:val="22"/>
+        </w:rPr>
+        <w:t>tion des Endoskops, (3) Translation des Endoskops</w:t>
+      </w:r>
+    </w:p>
+    <w:p>
+      <w:pPr>
+        <w:spacing w:before="240" w:line="280" w:lineRule="atLeast"/>
+      </w:pPr>
+      <w:r>
+        <w:lastRenderedPageBreak/>
+        <w:t xml:space="preserve">Eine Untersuchung des Naseninneren mit dem flexiblen Endoskop läuft hierbei wie folgt ab: </w:t>
+      </w:r>
+      <w:r>
+        <w:t>Zu allererst muss der flexible Schaft desinfiziert und gereinigt werden. Anschließend werden das Lichtkabel und die Kamera an das Endoskop angebracht.</w:t>
+      </w:r>
+      <w:r>
+        <w:t xml:space="preserve"> </w:t>
+      </w:r>
+      <w:r>
+        <w:t>Arzt und Patient sitzen sich während der Untersuchung gegenüber.</w:t>
+      </w:r>
+      <w:r>
+        <w:t xml:space="preserve"> Gehalten wird das Endoskop in der rechten Hand, mit der linken Hand </w:t>
+      </w:r>
+      <w:r>
+        <w:t>führt der Arzt den</w:t>
+      </w:r>
+      <w:r>
+        <w:t xml:space="preserve"> flexible</w:t>
+      </w:r>
+      <w:r>
+        <w:t>n</w:t>
+      </w:r>
+      <w:r>
+        <w:t xml:space="preserve"> Schaft in die Nasenhöhle</w:t>
+      </w:r>
+      <w:r>
+        <w:t xml:space="preserve"> ein</w:t>
+      </w:r>
+      <w:r>
+        <w:t>. Durch Bew</w:t>
+      </w:r>
+      <w:r>
+        <w:t>e</w:t>
+      </w:r>
+      <w:r>
+        <w:t>gen des distalen Endes und gleichzeitiger Beobachtung der Kamerabilder kann der Arzt die a</w:t>
+      </w:r>
+      <w:r>
+        <w:t>k</w:t>
+      </w:r>
+      <w:r>
+        <w:t>tuelle Bewegungsrichtung feststellen und mittels manueller Rotation, Translation und Bi</w:t>
+      </w:r>
+      <w:r>
+        <w:t>e</w:t>
+      </w:r>
+      <w:r>
+        <w:t>gung das erwünschte Zielgebiet erreichen. Die Orientierung erfolgt dabei mit Hilfe anatom</w:t>
+      </w:r>
+      <w:r>
+        <w:t>i</w:t>
+      </w:r>
+      <w:r>
+        <w:t>scher Landmarken</w:t>
+      </w:r>
+      <w:r>
+        <w:t xml:space="preserve"> (siehe Abb. 1.5) (</w:t>
+      </w:r>
+      <w:r>
+        <w:rPr>
+          <w:color w:val="FF0000"/>
+        </w:rPr>
+        <w:t>MiMed Interne Nr. 004453)</w:t>
+      </w:r>
+      <w:r>
+        <w:t>.</w:t>
+      </w:r>
+    </w:p>
+    <w:p>
+      <w:pPr>
+        <w:keepNext/>
+        <w:spacing w:before="240" w:line="280" w:lineRule="atLeast"/>
+        <w:jc w:val="center"/>
+      </w:pPr>
+      <w:r>
+        <w:drawing>
+          <wp:inline distT="0" distB="0" distL="0" distR="0">
+            <wp:extent cx="5407573" cy="3380777"/>
+            <wp:effectExtent l="0" t="0" r="3175" b="0"/>
+            <wp:docPr id="5" name="Grafik 271"/>
+            <wp:cNvGraphicFramePr>
+              <a:graphicFrameLocks xmlns:a="http://schemas.openxmlformats.org/drawingml/2006/main" noChangeAspect="1"/>
+            </wp:cNvGraphicFramePr>
+            <a:graphic xmlns:a="http://schemas.openxmlformats.org/drawingml/2006/main">
+              <a:graphicData uri="http://schemas.openxmlformats.org/drawingml/2006/picture">
+                <pic:pic xmlns:pic="http://schemas.openxmlformats.org/drawingml/2006/picture">
+                  <pic:nvPicPr>
+                    <pic:cNvPr id="0" name="Picture 4"/>
+                    <pic:cNvPicPr>
+                      <a:picLocks noChangeAspect="1" noChangeArrowheads="1"/>
+                    </pic:cNvPicPr>
+                  </pic:nvPicPr>
+                  <pic:blipFill>
+                    <a:blip r:embed="rId17" cstate="print">
+                      <a:extLst>
+                        <a:ext uri="{28A0092B-C50C-407E-A947-70E740481C1C}">
+                          <a14:useLocalDpi xmlns:a14="http://schemas.microsoft.com/office/drawing/2010/main" xmlns:wps="http://schemas.microsoft.com/office/word/2010/wordprocessingShape" xmlns:wpi="http://schemas.microsoft.com/office/word/2010/wordprocessingInk" xmlns:wpg="http://schemas.microsoft.com/office/word/2010/wordprocessingGroup" xmlns:w14="http://schemas.microsoft.com/office/word/2010/wordml" xmlns:w="http://schemas.openxmlformats.org/wordprocessingml/2006/main" xmlns:w10="urn:schemas-microsoft-com:office:word" xmlns:wp14="http://schemas.microsoft.com/office/word/2010/wordprocessingDrawing" xmlns:v="urn:schemas-microsoft-com:vml" xmlns:o="urn:schemas-microsoft-com:office:office" xmlns:mc="http://schemas.openxmlformats.org/markup-compatibility/2006" xmlns:wpc="http://schemas.microsoft.com/office/word/2010/wordprocessingCanvas" xmlns="" val="0"/>
+                        </a:ext>
+                      </a:extLst>
+                    </a:blip>
+                    <a:srcRect/>
+                    <a:stretch>
+                      <a:fillRect/>
+                    </a:stretch>
+                  </pic:blipFill>
+                  <pic:spPr bwMode="auto">
+                    <a:xfrm>
+                      <a:off x="0" y="0"/>
+                      <a:ext cx="5414556" cy="3385143"/>
+                    </a:xfrm>
+                    <a:prstGeom prst="rect">
+                      <a:avLst/>
+                    </a:prstGeom>
+                    <a:noFill/>
+                    <a:ln>
+                      <a:noFill/>
+                    </a:ln>
+                  </pic:spPr>
+                </pic:pic>
+              </a:graphicData>
+            </a:graphic>
+          </wp:inline>
+        </w:drawing>
+      </w:r>
+    </w:p>
+    <w:p>
+      <w:pPr>
+        <w:pStyle w:val="Beschriftung"/>
+        <w:ind w:left="709" w:hanging="709"/>
+        <w:jc w:val="left"/>
+        <w:rPr>
+          <w:rFonts w:ascii="Times New Roman" w:hAnsi="Times New Roman"/>
+          <w:b w:val="0"/>
+          <w:color w:val="auto"/>
+          <w:sz w:val="22"/>
+          <w:szCs w:val="22"/>
+        </w:rPr>
+      </w:pPr>
+      <w:r>
+        <w:rPr>
+          <w:rFonts w:ascii="Times New Roman" w:hAnsi="Times New Roman"/>
+          <w:b w:val="0"/>
+          <w:color w:val="auto"/>
+          <w:sz w:val="22"/>
+          <w:szCs w:val="22"/>
+        </w:rPr>
+        <w:t xml:space="preserve">Abbildung </w:t>
+      </w:r>
+      <w:r>
+        <w:rPr>
+          <w:rFonts w:ascii="Times New Roman" w:hAnsi="Times New Roman"/>
+          <w:b w:val="0"/>
+          <w:color w:val="auto"/>
+          <w:sz w:val="22"/>
+          <w:szCs w:val="22"/>
+        </w:rPr>
+        <w:fldChar w:fldCharType="begin"/>
+      </w:r>
+      <w:r>
+        <w:rPr>
+          <w:rFonts w:ascii="Times New Roman" w:hAnsi="Times New Roman"/>
+          <w:b w:val="0"/>
+          <w:color w:val="auto"/>
+          <w:sz w:val="22"/>
+          <w:szCs w:val="22"/>
+        </w:rPr>
+        <w:instrText xml:space="preserve"> STYLEREF 1 \s </w:instrText>
+      </w:r>
+      <w:r>
+        <w:rPr>
+          <w:rFonts w:ascii="Times New Roman" w:hAnsi="Times New Roman"/>
+          <w:b w:val="0"/>
+          <w:color w:val="auto"/>
+          <w:sz w:val="22"/>
+          <w:szCs w:val="22"/>
+        </w:rPr>
+        <w:fldChar w:fldCharType="separate"/>
+      </w:r>
+      <w:r>
+        <w:rPr>
+          <w:rFonts w:ascii="Times New Roman" w:hAnsi="Times New Roman"/>
+          <w:b w:val="0"/>
+          <w:noProof/>
+          <w:color w:val="auto"/>
+          <w:sz w:val="22"/>
+          <w:szCs w:val="22"/>
+        </w:rPr>
+        <w:t>1</w:t>
+      </w:r>
+      <w:r>
+        <w:rPr>
+          <w:rFonts w:ascii="Times New Roman" w:hAnsi="Times New Roman"/>
+          <w:b w:val="0"/>
+          <w:color w:val="auto"/>
+          <w:sz w:val="22"/>
+          <w:szCs w:val="22"/>
+        </w:rPr>
+        <w:fldChar w:fldCharType="end"/>
+      </w:r>
+      <w:r>
+        <w:rPr>
+          <w:rFonts w:ascii="Times New Roman" w:hAnsi="Times New Roman"/>
+          <w:b w:val="0"/>
+          <w:color w:val="auto"/>
+          <w:sz w:val="22"/>
+          <w:szCs w:val="22"/>
+        </w:rPr>
+        <w:t>.</w:t>
+      </w:r>
+      <w:r>
+        <w:rPr>
+          <w:rFonts w:ascii="Times New Roman" w:hAnsi="Times New Roman"/>
+          <w:b w:val="0"/>
+          <w:color w:val="auto"/>
+          <w:sz w:val="22"/>
+          <w:szCs w:val="22"/>
+        </w:rPr>
+        <w:fldChar w:fldCharType="begin"/>
+      </w:r>
+      <w:r>
+        <w:rPr>
+          <w:rFonts w:ascii="Times New Roman" w:hAnsi="Times New Roman"/>
+          <w:b w:val="0"/>
+          <w:color w:val="auto"/>
+          <w:sz w:val="22"/>
+          <w:szCs w:val="22"/>
+        </w:rPr>
+        <w:instrText xml:space="preserve"> SEQ Abbildung \* ARABIC \s 1 </w:instrText>
+      </w:r>
+      <w:r>
+        <w:rPr>
+          <w:rFonts w:ascii="Times New Roman" w:hAnsi="Times New Roman"/>
+          <w:b w:val="0"/>
+          <w:color w:val="auto"/>
+          <w:sz w:val="22"/>
+          <w:szCs w:val="22"/>
+        </w:rPr>
+        <w:fldChar w:fldCharType="separate"/>
+      </w:r>
+      <w:r>
+        <w:rPr>
+          <w:rFonts w:ascii="Times New Roman" w:hAnsi="Times New Roman"/>
+          <w:b w:val="0"/>
+          <w:noProof/>
+          <w:color w:val="auto"/>
+          <w:sz w:val="22"/>
+          <w:szCs w:val="22"/>
+        </w:rPr>
+        <w:t>5</w:t>
+      </w:r>
+      <w:r>
+        <w:rPr>
+          <w:rFonts w:ascii="Times New Roman" w:hAnsi="Times New Roman"/>
+          <w:b w:val="0"/>
+          <w:color w:val="auto"/>
+          <w:sz w:val="22"/>
+          <w:szCs w:val="22"/>
+        </w:rPr>
+        <w:fldChar w:fldCharType="end"/>
+      </w:r>
+      <w:r>
+        <w:rPr>
+          <w:rFonts w:ascii="Times New Roman" w:hAnsi="Times New Roman"/>
+          <w:b w:val="0"/>
+          <w:color w:val="auto"/>
+          <w:sz w:val="22"/>
+          <w:szCs w:val="22"/>
+        </w:rPr>
+        <w:t xml:space="preserve"> </w:t>
+      </w:r>
+      <w:r>
+        <w:rPr>
+          <w:rFonts w:ascii="Times New Roman" w:hAnsi="Times New Roman"/>
+          <w:b w:val="0"/>
+          <w:color w:val="auto"/>
+          <w:sz w:val="22"/>
+          <w:szCs w:val="22"/>
+        </w:rPr>
+        <w:t>Rhinoskopie</w:t>
+      </w:r>
+      <w:r>
+        <w:rPr>
+          <w:rFonts w:ascii="Times New Roman" w:hAnsi="Times New Roman"/>
+          <w:b w:val="0"/>
+          <w:color w:val="auto"/>
+          <w:sz w:val="22"/>
+          <w:szCs w:val="22"/>
+        </w:rPr>
+        <w:t xml:space="preserve"> m</w:t>
+      </w:r>
+      <w:r>
+        <w:rPr>
+          <w:rFonts w:ascii="Times New Roman" w:hAnsi="Times New Roman"/>
+          <w:b w:val="0"/>
+          <w:color w:val="auto"/>
+          <w:sz w:val="22"/>
+          <w:szCs w:val="22"/>
+        </w:rPr>
+        <w:t>it einem flexiblen Endoskop</w:t>
+      </w:r>
+      <w:r>
+        <w:rPr>
+          <w:rFonts w:ascii="Times New Roman" w:hAnsi="Times New Roman"/>
+          <w:b w:val="0"/>
+          <w:color w:val="auto"/>
+          <w:sz w:val="22"/>
+          <w:szCs w:val="22"/>
+        </w:rPr>
+        <w:t xml:space="preserve"> (angelehnt an</w:t>
+      </w:r>
+      <w:r>
+        <w:rPr>
+          <w:rFonts w:ascii="Times New Roman" w:hAnsi="Times New Roman"/>
+          <w:b w:val="0"/>
+          <w:color w:val="auto"/>
+          <w:sz w:val="22"/>
+          <w:szCs w:val="22"/>
+        </w:rPr>
+        <w:t xml:space="preserve"> </w:t>
+      </w:r>
+      <w:r>
+        <w:rPr>
+          <w:rFonts w:ascii="Times New Roman" w:hAnsi="Times New Roman"/>
+          <w:b w:val="0"/>
+          <w:color w:val="auto"/>
+          <w:sz w:val="22"/>
+          <w:szCs w:val="22"/>
+        </w:rPr>
+        <w:t>Eckl et al., 2010). (1) Arzt, (2) Patient, (3) Flexibles Rhinoendoskop, (4) Endoskopkamera, (5) Daumenhebel, (6) Distales Ende, (7) Monitor, (8) Endoskop</w:t>
+      </w:r>
+      <w:r>
+        <w:rPr>
+          <w:rFonts w:ascii="Times New Roman" w:hAnsi="Times New Roman"/>
+          <w:b w:val="0"/>
+          <w:color w:val="auto"/>
+          <w:sz w:val="22"/>
+          <w:szCs w:val="22"/>
+        </w:rPr>
+        <w:t>i</w:t>
+      </w:r>
+      <w:r>
+        <w:rPr>
+          <w:rFonts w:ascii="Times New Roman" w:hAnsi="Times New Roman"/>
+          <w:b w:val="0"/>
+          <w:color w:val="auto"/>
+          <w:sz w:val="22"/>
+          <w:szCs w:val="22"/>
+        </w:rPr>
+        <w:t>sches Bild</w:t>
+      </w:r>
     </w:p>
     <w:p>
       <w:pPr>
         <w:pStyle w:val="berschrift3"/>
       </w:pPr>
+      <w:bookmarkStart w:id="17" w:name="_Toc379842031"/>
       <w:r>
         <w:t>Nachteile des Stand der Technik</w:t>
       </w:r>
+      <w:bookmarkEnd w:id="17"/>
     </w:p>
     <w:p>
       <w:pPr>
         <w:pStyle w:val="DAGMtext"/>
-        <w:rPr>
-          <w:b/>
+      </w:pPr>
+      <w:r>
+        <w:t>Ein Nachteil dieses Steuerungskonzepts ist die schlechte Hand-Augen-Koordination. Wä</w:t>
+      </w:r>
+      <w:r>
+        <w:t>h</w:t>
+      </w:r>
+      <w:r>
+        <w:t>rend der Untersuchung der Nasen- und Mundhöhlen verliert der Arzt dadurch schnell die Orientierung. Darüber hinaus ist das Abwinkeln des Handgelenks zur Durchführung der Rotation nicht ergonomisch (</w:t>
+      </w:r>
+      <w:r>
+        <w:rPr>
+          <w:color w:val="FF0000"/>
+        </w:rPr>
+        <w:t>Pr</w:t>
+      </w:r>
+      <w:r>
+        <w:rPr>
+          <w:color w:val="FF0000"/>
+        </w:rPr>
+        <w:t>o</w:t>
+      </w:r>
+      <w:r>
+        <w:rPr>
+          <w:color w:val="FF0000"/>
+        </w:rPr>
+        <w:t>tokollbesprechung mit Prof. Strauß, 2009</w:t>
+      </w:r>
+      <w:r>
+        <w:t>).</w:t>
+      </w:r>
+    </w:p>
+    <w:p>
+      <w:pPr>
+        <w:pStyle w:val="DAGMtext"/>
+        <w:rPr>
+          <w:szCs w:val="24"/>
+        </w:rPr>
+      </w:pPr>
+      <w:r>
+        <w:rPr>
+          <w:szCs w:val="24"/>
+        </w:rPr>
+        <w:t>Erfahrungsgemäß dauert e</w:t>
+      </w:r>
+      <w:r>
+        <w:rPr>
+          <w:szCs w:val="24"/>
+        </w:rPr>
+        <w:t>ine Rhinoskopie mit einem flexiblen Endoskop drei bis sechs Min</w:t>
+      </w:r>
+      <w:r>
+        <w:rPr>
+          <w:szCs w:val="24"/>
+        </w:rPr>
+        <w:t>u</w:t>
+      </w:r>
+      <w:r>
+        <w:rPr>
+          <w:szCs w:val="24"/>
+        </w:rPr>
+        <w:t>ten. Dabei muss das Endoskop durchschnittlich fünf Mal, au</w:t>
+      </w:r>
+      <w:r>
+        <w:rPr>
+          <w:szCs w:val="24"/>
+        </w:rPr>
+        <w:t>f</w:t>
+      </w:r>
+      <w:r>
+        <w:rPr>
+          <w:szCs w:val="24"/>
+        </w:rPr>
+        <w:t>grund von Verschmutzungen, herausgezogen und gereinigt werden. Das Wiederauffinden der ursprünglichen Position g</w:t>
+      </w:r>
+      <w:r>
+        <w:rPr>
+          <w:szCs w:val="24"/>
+        </w:rPr>
+        <w:t>e</w:t>
+      </w:r>
+      <w:r>
+        <w:rPr>
+          <w:szCs w:val="24"/>
+        </w:rPr>
+        <w:t>staltet sich dabei häufig als sehr mühsam (</w:t>
+      </w:r>
+      <w:r>
+        <w:rPr>
           <w:color w:val="FF0000"/>
           <w:szCs w:val="24"/>
         </w:rPr>
-      </w:pPr>
+        <w:t>Prof. Strauß in Cesmeci, 2011</w:t>
+      </w:r>
       <w:r>
         <w:rPr>
           <w:szCs w:val="24"/>
         </w:rPr>
-        <w:t>Eine Rhinoskopie mit einem flexiblen Endoskop dauert erfahrungsgemäß drei bis sechs Min</w:t>
-      </w:r>
-      <w:r>
-        <w:rPr>
-          <w:szCs w:val="24"/>
-        </w:rPr>
-        <w:t>u</w:t>
-      </w:r>
-      <w:r>
-        <w:rPr>
-          <w:szCs w:val="24"/>
-        </w:rPr>
-        <w:t>ten. Dabei muss das Endoskop durchschnittlich fünf Mal, aufgrund von Verschmutzungen, herausgezogen und gereinigt werden. Das Wiederauffinden der ursprünglichen Position g</w:t>
-      </w:r>
-      <w:r>
-        <w:rPr>
-          <w:szCs w:val="24"/>
-        </w:rPr>
-        <w:t>e</w:t>
-      </w:r>
-      <w:r>
-        <w:rPr>
-          <w:szCs w:val="24"/>
-        </w:rPr>
-        <w:t xml:space="preserve">staltet sich dabei häufig als sehr mühsam (Prof. Strauß in Cesmeci, 2011). Aus diesem Grund ist die Entwicklung einer automatisierten Steuerung des Endoskops erstrebenswert. etc </w:t>
-      </w:r>
-      <w:r>
-        <w:rPr>
-          <w:b/>
+        <w:t>/</w:t>
+      </w:r>
+      <w:r>
+        <w:rPr>
           <w:color w:val="FF0000"/>
           <w:szCs w:val="24"/>
         </w:rPr>
-        <w:t>//Das kommt in: Nachteile des Stand der Technik</w:t>
+        <w:t>Experiment Prot</w:t>
+      </w:r>
+      <w:r>
+        <w:rPr>
+          <w:color w:val="FF0000"/>
+          <w:szCs w:val="24"/>
+        </w:rPr>
+        <w:t>o</w:t>
+      </w:r>
+      <w:r>
+        <w:rPr>
+          <w:color w:val="FF0000"/>
+          <w:szCs w:val="24"/>
+        </w:rPr>
+        <w:t>koll</w:t>
+      </w:r>
+      <w:r>
+        <w:rPr>
+          <w:szCs w:val="24"/>
+        </w:rPr>
+        <w:t xml:space="preserve">). </w:t>
+      </w:r>
+    </w:p>
+    <w:p>
+      <w:pPr>
+        <w:pStyle w:val="DAGMtext"/>
+        <w:rPr>
+          <w:szCs w:val="24"/>
+        </w:rPr>
+      </w:pPr>
+      <w:r>
+        <w:rPr>
+          <w:szCs w:val="24"/>
+        </w:rPr>
+        <w:t>Um die Untersuchungsdauer und Komplikationen zu verringern und die aufwendige Handh</w:t>
+      </w:r>
+      <w:r>
+        <w:rPr>
+          <w:szCs w:val="24"/>
+        </w:rPr>
+        <w:t>a</w:t>
+      </w:r>
+      <w:r>
+        <w:rPr>
+          <w:szCs w:val="24"/>
+        </w:rPr>
+        <w:t>bung zu erleichtern, soll eine automatisierte Navigation des Endoskops entwickelt werden.</w:t>
+      </w:r>
+    </w:p>
+    <w:p>
+      <w:pPr>
+        <w:jc w:val="left"/>
+        <w:rPr>
+          <w:rFonts w:ascii="Times New Roman" w:eastAsia="MS Mincho" w:hAnsi="Times New Roman"/>
+          <w:szCs w:val="24"/>
+        </w:rPr>
+      </w:pPr>
+      <w:r>
+        <w:rPr>
+          <w:szCs w:val="24"/>
+        </w:rPr>
+        <w:br w:type="page"/>
       </w:r>
     </w:p>
     <w:p>
       <w:pPr>
         <w:pStyle w:val="berschrift2"/>
       </w:pPr>
-      <w:r>
+      <w:bookmarkStart w:id="18" w:name="_Toc379842032"/>
+      <w:r>
+        <w:lastRenderedPageBreak/>
         <w:t>Stand der Forschung</w:t>
       </w:r>
+      <w:bookmarkEnd w:id="18"/>
+    </w:p>
+    <w:p>
+      <w:pPr>
+        <w:pStyle w:val="DAGMtext"/>
+      </w:pPr>
+      <w:r>
+        <w:t>In diesem Kapitel wird der aktuelle Stand der Forschung anhand des am Lehrstuhl MiMed entwickelten Steuerungskonzepts eines flexiblen Rhinoendoskops  zweier internationaler Fo</w:t>
+      </w:r>
+      <w:r>
+        <w:t>r</w:t>
+      </w:r>
+      <w:r>
+        <w:t>schungsprojekte vorgestellt.</w:t>
+      </w:r>
     </w:p>
     <w:p>
       <w:pPr>
         <w:pStyle w:val="berschrift3"/>
       </w:pPr>
-      <w:r>
-        <w:t>Stand der Forschung am MIMED Lehrstuhl</w:t>
-      </w:r>
+      <w:bookmarkStart w:id="19" w:name="_Toc379842033"/>
+      <w:r>
+        <w:t>Stand der Forschung am</w:t>
+      </w:r>
+      <w:bookmarkEnd w:id="19"/>
+      <w:r>
+        <w:t xml:space="preserve"> Lehrstuhl MiMed</w:t>
+      </w:r>
+    </w:p>
+    <w:p>
+      <w:pPr>
+        <w:pStyle w:val="DAGMtext"/>
+      </w:pPr>
+      <w:r>
+        <w:t xml:space="preserve">Am Lehrstuhl MiMed soll aufgrund der Nachteile des Stand der Technik eine automatische Steuerung des flexiblen Endoskops, basierend auf endoskopischen Videodaten, entwickelt werden. Im ersten Schritt wurde ein Manipulator zur Steuerung eines flexiblen Endoskops </w:t>
+      </w:r>
+      <w:r>
+        <w:t>für die Rhinoskopie realisiert</w:t>
+      </w:r>
+      <w:r>
+        <w:t>.</w:t>
+      </w:r>
+    </w:p>
+    <w:p>
+      <w:pPr>
+        <w:pStyle w:val="DAGMtext"/>
+        <w:keepNext/>
+        <w:jc w:val="center"/>
+      </w:pPr>
+      <w:r>
+        <w:rPr>
+          <w:noProof/>
+        </w:rPr>
+        <w:drawing>
+          <wp:inline distT="0" distB="0" distL="0" distR="0">
+            <wp:extent cx="5092700" cy="3423920"/>
+            <wp:effectExtent l="19050" t="0" r="0" b="0"/>
+            <wp:docPr id="6" name="Bild 5" descr="C:\Users\Lenovo\Desktop\Musterarbeiten\Weiwei_Bildbasierte Steuerung\CD\Bildern\Einleitung\FE Manipulator.jpg"/>
+            <wp:cNvGraphicFramePr>
+              <a:graphicFrameLocks xmlns:a="http://schemas.openxmlformats.org/drawingml/2006/main" noChangeAspect="1"/>
+            </wp:cNvGraphicFramePr>
+            <a:graphic xmlns:a="http://schemas.openxmlformats.org/drawingml/2006/main">
+              <a:graphicData uri="http://schemas.openxmlformats.org/drawingml/2006/picture">
+                <pic:pic xmlns:pic="http://schemas.openxmlformats.org/drawingml/2006/picture">
+                  <pic:nvPicPr>
+                    <pic:cNvPr id="0" name="Picture 5" descr="C:\Users\Lenovo\Desktop\Musterarbeiten\Weiwei_Bildbasierte Steuerung\CD\Bildern\Einleitung\FE Manipulator.jpg"/>
+                    <pic:cNvPicPr>
+                      <a:picLocks noChangeAspect="1" noChangeArrowheads="1"/>
+                    </pic:cNvPicPr>
+                  </pic:nvPicPr>
+                  <pic:blipFill>
+                    <a:blip r:embed="rId18"/>
+                    <a:srcRect/>
+                    <a:stretch>
+                      <a:fillRect/>
+                    </a:stretch>
+                  </pic:blipFill>
+                  <pic:spPr bwMode="auto">
+                    <a:xfrm>
+                      <a:off x="0" y="0"/>
+                      <a:ext cx="5092700" cy="3423920"/>
+                    </a:xfrm>
+                    <a:prstGeom prst="rect">
+                      <a:avLst/>
+                    </a:prstGeom>
+                    <a:noFill/>
+                    <a:ln w="9525">
+                      <a:noFill/>
+                      <a:miter lim="800000"/>
+                      <a:headEnd/>
+                      <a:tailEnd/>
+                    </a:ln>
+                  </pic:spPr>
+                </pic:pic>
+              </a:graphicData>
+            </a:graphic>
+          </wp:inline>
+        </w:drawing>
+      </w:r>
+    </w:p>
+    <w:p>
+      <w:pPr>
+        <w:pStyle w:val="Beschriftung"/>
+        <w:ind w:left="709" w:hanging="709"/>
+        <w:jc w:val="left"/>
+        <w:rPr>
+          <w:rFonts w:ascii="Times New Roman" w:hAnsi="Times New Roman"/>
+          <w:b w:val="0"/>
+          <w:color w:val="auto"/>
+          <w:sz w:val="24"/>
+          <w:szCs w:val="24"/>
+        </w:rPr>
+      </w:pPr>
+      <w:r>
+        <w:rPr>
+          <w:rFonts w:ascii="Times New Roman" w:hAnsi="Times New Roman"/>
+          <w:b w:val="0"/>
+          <w:color w:val="auto"/>
+          <w:sz w:val="22"/>
+          <w:szCs w:val="22"/>
+        </w:rPr>
+        <w:t xml:space="preserve">Abbildung </w:t>
+      </w:r>
+      <w:r>
+        <w:rPr>
+          <w:rFonts w:ascii="Times New Roman" w:hAnsi="Times New Roman"/>
+          <w:b w:val="0"/>
+          <w:color w:val="auto"/>
+          <w:sz w:val="22"/>
+          <w:szCs w:val="22"/>
+        </w:rPr>
+        <w:fldChar w:fldCharType="begin"/>
+      </w:r>
+      <w:r>
+        <w:rPr>
+          <w:rFonts w:ascii="Times New Roman" w:hAnsi="Times New Roman"/>
+          <w:b w:val="0"/>
+          <w:color w:val="auto"/>
+          <w:sz w:val="22"/>
+          <w:szCs w:val="22"/>
+        </w:rPr>
+        <w:instrText xml:space="preserve"> STYLEREF 1 \s </w:instrText>
+      </w:r>
+      <w:r>
+        <w:rPr>
+          <w:rFonts w:ascii="Times New Roman" w:hAnsi="Times New Roman"/>
+          <w:b w:val="0"/>
+          <w:color w:val="auto"/>
+          <w:sz w:val="22"/>
+          <w:szCs w:val="22"/>
+        </w:rPr>
+        <w:fldChar w:fldCharType="separate"/>
+      </w:r>
+      <w:r>
+        <w:rPr>
+          <w:rFonts w:ascii="Times New Roman" w:hAnsi="Times New Roman"/>
+          <w:b w:val="0"/>
+          <w:noProof/>
+          <w:color w:val="auto"/>
+          <w:sz w:val="22"/>
+          <w:szCs w:val="22"/>
+        </w:rPr>
+        <w:t>1</w:t>
+      </w:r>
+      <w:r>
+        <w:rPr>
+          <w:rFonts w:ascii="Times New Roman" w:hAnsi="Times New Roman"/>
+          <w:b w:val="0"/>
+          <w:color w:val="auto"/>
+          <w:sz w:val="22"/>
+          <w:szCs w:val="22"/>
+        </w:rPr>
+        <w:fldChar w:fldCharType="end"/>
+      </w:r>
+      <w:r>
+        <w:rPr>
+          <w:rFonts w:ascii="Times New Roman" w:hAnsi="Times New Roman"/>
+          <w:b w:val="0"/>
+          <w:color w:val="auto"/>
+          <w:sz w:val="22"/>
+          <w:szCs w:val="22"/>
+        </w:rPr>
+        <w:t>.</w:t>
+      </w:r>
+      <w:r>
+        <w:rPr>
+          <w:rFonts w:ascii="Times New Roman" w:hAnsi="Times New Roman"/>
+          <w:b w:val="0"/>
+          <w:color w:val="auto"/>
+          <w:sz w:val="22"/>
+          <w:szCs w:val="22"/>
+        </w:rPr>
+        <w:fldChar w:fldCharType="begin"/>
+      </w:r>
+      <w:r>
+        <w:rPr>
+          <w:rFonts w:ascii="Times New Roman" w:hAnsi="Times New Roman"/>
+          <w:b w:val="0"/>
+          <w:color w:val="auto"/>
+          <w:sz w:val="22"/>
+          <w:szCs w:val="22"/>
+        </w:rPr>
+        <w:instrText xml:space="preserve"> SEQ Abbildung \* ARABIC \s 1 </w:instrText>
+      </w:r>
+      <w:r>
+        <w:rPr>
+          <w:rFonts w:ascii="Times New Roman" w:hAnsi="Times New Roman"/>
+          <w:b w:val="0"/>
+          <w:color w:val="auto"/>
+          <w:sz w:val="22"/>
+          <w:szCs w:val="22"/>
+        </w:rPr>
+        <w:fldChar w:fldCharType="separate"/>
+      </w:r>
+      <w:r>
+        <w:rPr>
+          <w:rFonts w:ascii="Times New Roman" w:hAnsi="Times New Roman"/>
+          <w:b w:val="0"/>
+          <w:noProof/>
+          <w:color w:val="auto"/>
+          <w:sz w:val="22"/>
+          <w:szCs w:val="22"/>
+        </w:rPr>
+        <w:t>6</w:t>
+      </w:r>
+      <w:r>
+        <w:rPr>
+          <w:rFonts w:ascii="Times New Roman" w:hAnsi="Times New Roman"/>
+          <w:b w:val="0"/>
+          <w:color w:val="auto"/>
+          <w:sz w:val="22"/>
+          <w:szCs w:val="22"/>
+        </w:rPr>
+        <w:fldChar w:fldCharType="end"/>
+      </w:r>
+      <w:r>
+        <w:rPr>
+          <w:rFonts w:ascii="Times New Roman" w:hAnsi="Times New Roman"/>
+          <w:b w:val="0"/>
+          <w:color w:val="auto"/>
+          <w:sz w:val="22"/>
+          <w:szCs w:val="22"/>
+        </w:rPr>
+        <w:t xml:space="preserve"> Manipulator zur Steuerung des flexiblen Endoskops (Fang </w:t>
+      </w:r>
+      <w:r>
+        <w:rPr>
+          <w:rFonts w:ascii="Times New Roman" w:hAnsi="Times New Roman"/>
+          <w:b w:val="0"/>
+          <w:i/>
+          <w:color w:val="auto"/>
+          <w:sz w:val="22"/>
+          <w:szCs w:val="22"/>
+        </w:rPr>
+        <w:t>et al</w:t>
+      </w:r>
+      <w:r>
+        <w:rPr>
+          <w:rFonts w:ascii="Times New Roman" w:hAnsi="Times New Roman"/>
+          <w:b w:val="0"/>
+          <w:color w:val="auto"/>
+          <w:sz w:val="22"/>
+          <w:szCs w:val="22"/>
+        </w:rPr>
+        <w:t>., 2012). (1) Manipul</w:t>
+      </w:r>
+      <w:r>
+        <w:rPr>
+          <w:rFonts w:ascii="Times New Roman" w:hAnsi="Times New Roman"/>
+          <w:b w:val="0"/>
+          <w:color w:val="auto"/>
+          <w:sz w:val="22"/>
+          <w:szCs w:val="22"/>
+        </w:rPr>
+        <w:t>a</w:t>
+      </w:r>
+      <w:r>
+        <w:rPr>
+          <w:rFonts w:ascii="Times New Roman" w:hAnsi="Times New Roman"/>
+          <w:b w:val="0"/>
+          <w:color w:val="auto"/>
+          <w:sz w:val="22"/>
+          <w:szCs w:val="22"/>
+        </w:rPr>
+        <w:t>tor, (2) Lichtkabel, (3) Wipptaste für Biegung, (4) Wipptaste für Rotation, (5) Endoskopkam</w:t>
+      </w:r>
+      <w:r>
+        <w:rPr>
+          <w:rFonts w:ascii="Times New Roman" w:hAnsi="Times New Roman"/>
+          <w:b w:val="0"/>
+          <w:color w:val="auto"/>
+          <w:sz w:val="22"/>
+          <w:szCs w:val="22"/>
+        </w:rPr>
+        <w:t>e</w:t>
+      </w:r>
+      <w:r>
+        <w:rPr>
+          <w:rFonts w:ascii="Times New Roman" w:hAnsi="Times New Roman"/>
+          <w:b w:val="0"/>
+          <w:color w:val="auto"/>
+          <w:sz w:val="22"/>
+          <w:szCs w:val="22"/>
+        </w:rPr>
+        <w:t>ra, (6) flexibles Endoskop</w:t>
+      </w:r>
+    </w:p>
+    <w:p>
+      <w:pPr>
+        <w:spacing w:before="240" w:line="280" w:lineRule="atLeast"/>
+      </w:pPr>
+      <w:r>
+        <w:t>Wie in Abbildung 1.6 zu sehen ist, wird hierbei ein herkömmliches flexibles Rhinoendoskop (Karl Storz 11101RP2, Tuttlingen, Deutschland) in den Manipulator eingelegt werden. Dieser ist in der Lage über zwei Wipptasten sowohl die Rotation als ich die Biegung des distalen Endes zu steuern. Die Bewegungen werden dabei von zwei Servomotoren bewerkstelligt. Die Translation wird weiterhin von der b</w:t>
+      </w:r>
+      <w:r>
+        <w:t>e</w:t>
+      </w:r>
+      <w:r>
+        <w:t xml:space="preserve">dienenden Person ausgeführt. </w:t>
+      </w:r>
+      <w:r>
+        <w:t xml:space="preserve">Darauf aufbauend wurde eine RS-485 Schnittstelle implementiert. </w:t>
+      </w:r>
+      <w:r>
+        <w:t>Dies soll ermöglichen, dass die Steuerb</w:t>
+      </w:r>
+      <w:r>
+        <w:t>e</w:t>
+      </w:r>
+      <w:r>
+        <w:t>fehle für Rotation und Biegung von einem Rechner an den Manipulator gesendet werden. Mittels Bil</w:t>
+      </w:r>
+      <w:r>
+        <w:t>d</w:t>
+      </w:r>
+      <w:r>
+        <w:t>verarbeitungsalgorithmen werden dabei die anzusteuernden Richtungen gefunden. Diese we</w:t>
+      </w:r>
+      <w:r>
+        <w:t>r</w:t>
+      </w:r>
+      <w:r>
+        <w:t xml:space="preserve">den in Motorstellbefehle überführt und </w:t>
+      </w:r>
+      <w:r>
+        <w:t>an den Mikrocontroller gesendet</w:t>
+      </w:r>
+      <w:r>
+        <w:t>, welcher sich im Handgriff des Manipulators befindet. Über Pulsweitenmodulation steuer</w:t>
+      </w:r>
+      <w:r>
+        <w:t xml:space="preserve">t dieser wiederrum die </w:t>
+      </w:r>
+      <w:r>
+        <w:t>Stellwinkel der beiden Servomotoren.</w:t>
+      </w:r>
+    </w:p>
+    <w:p>
+      <w:pPr>
+        <w:jc w:val="left"/>
+      </w:pPr>
+      <w:r>
+        <w:br w:type="page"/>
+      </w:r>
+    </w:p>
+    <w:p>
+      <w:pPr>
+        <w:spacing w:before="240" w:line="280" w:lineRule="atLeast"/>
+      </w:pPr>
+    </w:p>
+    <w:p>
+      <w:pPr>
+        <w:spacing w:before="240" w:line="280" w:lineRule="atLeast"/>
+      </w:pPr>
+      <w:r>
+        <w:t>Ergänzend wird der bereits erwähnte Bildverarbeitungsalgorithmus näher beschrieben. Grun</w:t>
+      </w:r>
+      <w:r>
+        <w:t>d</w:t>
+      </w:r>
+      <w:r>
+        <w:t xml:space="preserve">lage hierfür bildet folgender Ansatz: </w:t>
+      </w:r>
+      <w:r>
+        <w:t>Im Nasengang soll der am weitesten entfernte sichtbare Punkt angesteuert werden. Da die Lichtstärke im Untersuchungsraum quadr</w:t>
+      </w:r>
+      <w:r>
+        <w:t>a</w:t>
+      </w:r>
+      <w:r>
+        <w:t>tisch mit der Distanz zur Lichtquelle abnimmt, sind die Regionen, welche sich näher an der Lichtquelle befinden, heller als die weiter entfernten. Demzufolge soll der sogenannte dunkle Bereich aus dem Bild segmentiert und dessen Flächenschwerpunkt als Zielpunkt berechnet werden (</w:t>
+      </w:r>
+      <w:r>
+        <w:t>Asari, 1999). Um diesen dunklen Bereich zu finden, wird eine adaptive Grenzwertmethode ang</w:t>
+      </w:r>
+      <w:r>
+        <w:t>e</w:t>
+      </w:r>
+      <w:r>
+        <w:t xml:space="preserve">wendet. </w:t>
+      </w:r>
+      <w:r>
+        <w:t>Dabei wird, wie in Abbildung 1.7 dargestellt, ein Histogramm des endoskopischen Bildes erstellt. Im nächsten Schritt</w:t>
+      </w:r>
+      <w:r>
+        <w:t xml:space="preserve"> soll das erste Tal, ergo das erste lokale Minimum nach dem ersten lokalen Maximum</w:t>
+      </w:r>
+      <w:r>
+        <w:t>, und das zweite Tal</w:t>
+      </w:r>
+      <w:r>
+        <w:t xml:space="preserve"> gefunden werden. </w:t>
+      </w:r>
+      <w:r>
+        <w:t>Der erste</w:t>
+      </w:r>
+      <w:r>
+        <w:t xml:space="preserve"> Wert dient der Bi</w:t>
+      </w:r>
+      <w:r>
+        <w:t>l</w:t>
+      </w:r>
+      <w:r>
+        <w:t xml:space="preserve">dung einer Maske, </w:t>
+      </w:r>
+      <w:r>
+        <w:t>mit desse</w:t>
+      </w:r>
+      <w:r>
+        <w:t>n Hilfe man den äußeren schwarzen R</w:t>
+      </w:r>
+      <w:r>
+        <w:t>ahmen entfernt. Der zweite Wert stellt den Grenzwert bei der darauf folgenden Grenzwertoperation dar. Als E</w:t>
+      </w:r>
+      <w:r>
+        <w:t>r</w:t>
+      </w:r>
+      <w:r>
+        <w:t>geb</w:t>
+      </w:r>
+      <w:r>
+        <w:t>nis bleibt nur noch der angestrebte dunkle Bereich zurück. Nach der Berechnung des Fl</w:t>
+      </w:r>
+      <w:r>
+        <w:t>ä</w:t>
+      </w:r>
+      <w:r>
+        <w:t>chenschwerpunkts können aus dessen Koordinaten die Motorstellwerte berechnet we</w:t>
+      </w:r>
+      <w:r>
+        <w:t>r</w:t>
+      </w:r>
+      <w:r>
+        <w:t>den(</w:t>
+      </w:r>
+      <w:r>
+        <w:rPr>
+          <w:color w:val="FF0000"/>
+        </w:rPr>
+        <w:t xml:space="preserve">Fang </w:t>
+      </w:r>
+      <w:r>
+        <w:rPr>
+          <w:i/>
+          <w:color w:val="FF0000"/>
+        </w:rPr>
+        <w:t>et al</w:t>
+      </w:r>
+      <w:r>
+        <w:rPr>
+          <w:color w:val="FF0000"/>
+        </w:rPr>
+        <w:t>., 2012</w:t>
+      </w:r>
+      <w:r>
+        <w:t xml:space="preserve">). </w:t>
+      </w:r>
+    </w:p>
+    <w:p>
+      <w:pPr>
+        <w:spacing w:before="240" w:line="280" w:lineRule="atLeast"/>
+      </w:pPr>
     </w:p>
     <w:p>
       <w:pPr>
         <w:pStyle w:val="berschrift3"/>
-      </w:pPr>
+        <w:spacing w:line="280" w:lineRule="atLeast"/>
+      </w:pPr>
+      <w:bookmarkStart w:id="20" w:name="_Toc379842034"/>
       <w:r>
         <w:t>Forschungsprojekt 1</w:t>
       </w:r>
+      <w:bookmarkEnd w:id="20"/>
     </w:p>
     <w:p>
       <w:pPr>
         <w:pStyle w:val="berschrift3"/>
-      </w:pPr>
+        <w:spacing w:line="280" w:lineRule="atLeast"/>
+      </w:pPr>
+      <w:bookmarkStart w:id="21" w:name="_Toc379842035"/>
       <w:r>
         <w:t>Forschungsprojekt 2</w:t>
       </w:r>
+      <w:bookmarkEnd w:id="21"/>
     </w:p>
     <w:p>
       <w:pPr>
@@ -2326,21 +4058,21 @@
           <w:ilvl w:val="0"/>
           <w:numId w:val="1"/>
         </w:numPr>
-        <w:ind w:left="357" w:hanging="357"/>
-      </w:pPr>
-      <w:bookmarkStart w:id="16" w:name="_Ref208631841"/>
-      <w:bookmarkStart w:id="17" w:name="_Toc303174226"/>
-      <w:bookmarkStart w:id="18" w:name="_Toc379660520"/>
+        <w:spacing w:before="240" w:line="280" w:lineRule="atLeast"/>
+        <w:ind w:left="0" w:firstLine="0"/>
+      </w:pPr>
+      <w:bookmarkStart w:id="22" w:name="_Ref208631841"/>
+      <w:bookmarkStart w:id="23" w:name="_Toc303174226"/>
+      <w:bookmarkStart w:id="24" w:name="_Toc379842036"/>
       <w:r>
         <w:t>Eigener Ansatz</w:t>
       </w:r>
-      <w:bookmarkEnd w:id="16"/>
-      <w:bookmarkEnd w:id="17"/>
-      <w:bookmarkEnd w:id="18"/>
-    </w:p>
-    <w:p/>
+      <w:bookmarkEnd w:id="22"/>
+      <w:bookmarkEnd w:id="23"/>
+      <w:bookmarkEnd w:id="24"/>
+    </w:p>
     <w:sectPr>
-      <w:footerReference w:type="default" r:id="rId16"/>
+      <w:footerReference w:type="default" r:id="rId19"/>
       <w:pgSz w:w="11906" w:h="16838"/>
       <w:pgMar w:top="1417" w:right="1417" w:bottom="1134" w:left="1417" w:header="708" w:footer="708" w:gutter="0"/>
       <w:pgNumType w:start="1"/>
@@ -2441,7 +4173,7 @@
         <w:rFonts w:ascii="Times New Roman" w:hAnsi="Times New Roman"/>
         <w:noProof/>
       </w:rPr>
-      <w:t>2</w:t>
+      <w:t>1</w:t>
     </w:r>
     <w:r>
       <w:rPr>
@@ -2920,10 +4652,10 @@
                 <v:path o:extrusionok="f" gradientshapeok="t" o:connecttype="rect"/>
                 <o:lock v:ext="edit" aspectratio="t"/>
               </v:shapetype>
-              <v:shape id="_x0000_i1025" type="#_x0000_t75" style="width:54.75pt;height:30pt" o:ole="" fillcolor="window">
+              <v:shape id="_x0000_i1025" type="#_x0000_t75" style="width:54.4pt;height:30.15pt" o:ole="" fillcolor="window">
                 <v:imagedata r:id="rId1" o:title=""/>
               </v:shape>
-              <o:OLEObject Type="Embed" ProgID="Word.Picture.8" ShapeID="_x0000_i1025" DrawAspect="Content" ObjectID="_1453502905" r:id="rId2"/>
+              <o:OLEObject Type="Embed" ProgID="Word.Picture.8" ShapeID="_x0000_i1025" DrawAspect="Content" ObjectID="_1453668480" r:id="rId2"/>
             </w:object>
           </w:r>
         </w:p>
@@ -2935,10 +4667,10 @@
         <w:p>
           <w:r>
             <w:object w:dxaOrig="1141" w:dyaOrig="624">
-              <v:shape id="_x0000_i1026" type="#_x0000_t75" style="width:57pt;height:33pt" o:ole="" fillcolor="window">
+              <v:shape id="_x0000_i1026" type="#_x0000_t75" style="width:56.95pt;height:32.65pt" o:ole="" fillcolor="window">
                 <v:imagedata r:id="rId3" o:title=""/>
               </v:shape>
-              <o:OLEObject Type="Embed" ProgID="Word.Picture.8" ShapeID="_x0000_i1026" DrawAspect="Content" ObjectID="_1453502906" r:id="rId4"/>
+              <o:OLEObject Type="Embed" ProgID="Word.Picture.8" ShapeID="_x0000_i1026" DrawAspect="Content" ObjectID="_1453668481" r:id="rId4"/>
             </w:object>
           </w:r>
           <w:r>
@@ -6369,7 +8101,7 @@
 </file>
 
 <file path=customXml/itemProps1.xml><?xml version="1.0" encoding="utf-8"?>
-<ds:datastoreItem xmlns:ds="http://schemas.openxmlformats.org/officeDocument/2006/customXml" ds:itemID="{5B87ACC0-8B0A-4F82-A2B6-A4B41E811356}">
+<ds:datastoreItem xmlns:ds="http://schemas.openxmlformats.org/officeDocument/2006/customXml" ds:itemID="{56C30BF8-C0AF-4751-A42C-A723F48B8BF7}">
   <ds:schemaRefs>
     <ds:schemaRef ds:uri="http://schemas.openxmlformats.org/officeDocument/2006/bibliography"/>
   </ds:schemaRefs>

</xml_diff>